<commit_message>
chore/Minor changes to the report template
</commit_message>
<xml_diff>
--- a/requirements/report_template.docx
+++ b/requirements/report_template.docx
@@ -26,9 +26,6 @@
     <w:p>
       <w:pPr>
         <w:pStyle w:val="Subtitle"/>
-        <w:rPr>
-          <w:lang w:val="el-GR"/>
-        </w:rPr>
       </w:pPr>
       <w:r>
         <w:t>{{</w:t>
@@ -43,15 +40,7 @@
       </w:r>
     </w:p>
     <w:p>
-      <w:pPr>
-        <w:rPr>
-          <w:lang w:val="el-GR"/>
-        </w:rPr>
-      </w:pPr>
-      <w:r>
-        <w:rPr>
-          <w:lang w:val="el-GR"/>
-        </w:rPr>
+      <w:r>
         <w:t>{{</w:t>
       </w:r>
       <w:proofErr w:type="spellStart"/>
@@ -60,9 +49,6 @@
       </w:r>
       <w:proofErr w:type="spellEnd"/>
       <w:r>
-        <w:rPr>
-          <w:lang w:val="el-GR"/>
-        </w:rPr>
         <w:t>}}</w:t>
       </w:r>
     </w:p>
@@ -482,6 +468,12 @@
               </w:rPr>
               <w:t>{</w:t>
             </w:r>
+            <w:r>
+              <w:rPr>
+                <w:rFonts w:cstheme="minorHAnsi"/>
+              </w:rPr>
+              <w:t>{</w:t>
+            </w:r>
             <w:proofErr w:type="spellStart"/>
             <w:r>
               <w:rPr>
@@ -708,13 +700,7 @@
               <w:rPr>
                 <w:rFonts w:cstheme="minorHAnsi"/>
               </w:rPr>
-              <w:t>created_</w:t>
-            </w:r>
-            <w:r>
-              <w:rPr>
-                <w:rFonts w:cstheme="minorHAnsi"/>
-              </w:rPr>
-              <w:t>time</w:t>
+              <w:t>created_time</w:t>
             </w:r>
             <w:proofErr w:type="spellEnd"/>
             <w:r>
@@ -823,23 +809,6 @@
     </w:p>
     <w:p>
       <w:pPr>
-        <w:pStyle w:val="Caption"/>
-        <w:jc w:val="center"/>
-      </w:pPr>
-      <w:r>
-        <w:t>{{</w:t>
-      </w:r>
-      <w:proofErr w:type="spellStart"/>
-      <w:r>
-        <w:t>image_label</w:t>
-      </w:r>
-      <w:proofErr w:type="spellEnd"/>
-      <w:r>
-        <w:t>}}</w:t>
-      </w:r>
-    </w:p>
-    <w:p>
-      <w:pPr>
         <w:pStyle w:val="NoSpacing"/>
         <w:rPr>
           <w:lang w:val="fr-FR"/>
@@ -1072,23 +1041,7 @@
           <w:i/>
           <w:iCs/>
         </w:rPr>
-        <w:t xml:space="preserve">CLIMADA is distributed in the hope that it will be useful, but WITHOUT ANY </w:t>
-      </w:r>
-      <w:proofErr w:type="gramStart"/>
-      <w:r>
-        <w:rPr>
-          <w:i/>
-          <w:iCs/>
-        </w:rPr>
-        <w:t>WARRANTY;</w:t>
-      </w:r>
-      <w:proofErr w:type="gramEnd"/>
-      <w:r>
-        <w:rPr>
-          <w:i/>
-          <w:iCs/>
-        </w:rPr>
-        <w:t xml:space="preserve"> without even the implied warranty of MERCHANTABILITY or FITNESS FOR A PARTICULAR PURPOSE.</w:t>
+        <w:t>CLIMADA is distributed in the hope that it will be useful, but WITHOUT ANY WARRANTY; without even the implied warranty of MERCHANTABILITY or FITNESS FOR A PARTICULAR PURPOSE.</w:t>
       </w:r>
     </w:p>
     <w:p>

</xml_diff>